<commit_message>
add params for move_base.launch
</commit_message>
<xml_diff>
--- a/Лабораторные работы/Лаб3_Автономно_по_лабиринту.docx
+++ b/Лабораторные работы/Лаб3_Автономно_по_лабиринту.docx
@@ -46,7 +46,7 @@
     </w:p>
     <w:p>
       <w:pPr>
-        <w:spacing w:line="360" w:lineRule="auto"/>
+        <w:spacing w:before="480" w:line="480" w:lineRule="auto"/>
         <w:jc w:val="center"/>
         <w:rPr>
           <w:rStyle w:val="a3"/>
@@ -147,694 +147,727 @@
         <w:br w:type="page"/>
       </w:r>
     </w:p>
-    <w:sdt>
-      <w:sdtPr>
-        <w:id w:val="-999652472"/>
-        <w:docPartObj>
-          <w:docPartGallery w:val="Table of Contents"/>
-          <w:docPartUnique/>
-        </w:docPartObj>
-      </w:sdtPr>
-      <w:sdtEndPr>
-        <w:rPr>
-          <w:rFonts w:ascii="Times New Roman" w:hAnsi="Times New Roman"/>
-          <w:b/>
-          <w:bCs/>
-          <w:color w:val="auto"/>
-          <w:kern w:val="2"/>
+    <w:p>
+      <w:pPr>
+        <w:rPr>
+          <w:sz w:val="36"/>
+        </w:rPr>
+      </w:pPr>
+      <w:r>
+        <w:rPr>
+          <w:sz w:val="36"/>
+        </w:rPr>
+        <w:lastRenderedPageBreak/>
+        <w:t>Оглавление</w:t>
+      </w:r>
+      <w:bookmarkStart w:id="0" w:name="_GoBack"/>
+      <w:bookmarkEnd w:id="0"/>
+    </w:p>
+    <w:p>
+      <w:pPr>
+        <w:pStyle w:val="11"/>
+        <w:spacing w:after="240"/>
+        <w:rPr>
+          <w:rFonts w:asciiTheme="minorHAnsi" w:eastAsiaTheme="minorEastAsia" w:hAnsiTheme="minorHAnsi"/>
+          <w:noProof/>
+          <w:kern w:val="0"/>
           <w:sz w:val="28"/>
-          <w:lang w:eastAsia="en-US"/>
-          <w14:ligatures w14:val="standardContextual"/>
-        </w:rPr>
-      </w:sdtEndPr>
-      <w:sdtContent>
-        <w:p>
-          <w:pPr>
-            <w:pStyle w:val="a9"/>
-          </w:pPr>
-          <w:r>
-            <w:t>Оглавление</w:t>
-          </w:r>
-        </w:p>
-        <w:p>
-          <w:pPr>
-            <w:pStyle w:val="11"/>
-            <w:tabs>
-              <w:tab w:val="right" w:pos="9345"/>
-            </w:tabs>
-            <w:rPr>
-              <w:rFonts w:asciiTheme="minorHAnsi" w:eastAsiaTheme="minorEastAsia" w:hAnsiTheme="minorHAnsi"/>
-              <w:noProof/>
-              <w:kern w:val="0"/>
-              <w:sz w:val="22"/>
-              <w:szCs w:val="22"/>
-              <w:lang w:eastAsia="ru-RU"/>
-              <w14:ligatures w14:val="none"/>
-            </w:rPr>
-          </w:pPr>
-          <w:r>
-            <w:fldChar w:fldCharType="begin"/>
-          </w:r>
-          <w:r>
-            <w:instrText xml:space="preserve"> TOC \o "1-3" \h \z \u </w:instrText>
-          </w:r>
-          <w:r>
-            <w:fldChar w:fldCharType="separate"/>
-          </w:r>
-          <w:bookmarkStart w:id="0" w:name="_GoBack"/>
-          <w:bookmarkEnd w:id="0"/>
-          <w:r>
-            <w:rPr>
-              <w:rStyle w:val="ab"/>
-              <w:noProof/>
-            </w:rPr>
-            <w:fldChar w:fldCharType="begin"/>
-          </w:r>
-          <w:r>
-            <w:rPr>
-              <w:rStyle w:val="ab"/>
-              <w:noProof/>
-            </w:rPr>
-            <w:instrText xml:space="preserve"> </w:instrText>
-          </w:r>
-          <w:r>
-            <w:rPr>
-              <w:noProof/>
-            </w:rPr>
-            <w:instrText>HYPERLINK \l "_Toc163046780"</w:instrText>
-          </w:r>
-          <w:r>
-            <w:rPr>
-              <w:rStyle w:val="ab"/>
-              <w:noProof/>
-            </w:rPr>
-            <w:instrText xml:space="preserve"> </w:instrText>
-          </w:r>
-          <w:r>
-            <w:rPr>
-              <w:rStyle w:val="ab"/>
-              <w:noProof/>
-            </w:rPr>
-          </w:r>
-          <w:r>
-            <w:rPr>
-              <w:rStyle w:val="ab"/>
-              <w:noProof/>
-            </w:rPr>
-            <w:fldChar w:fldCharType="separate"/>
-          </w:r>
-          <w:r>
-            <w:rPr>
-              <w:rStyle w:val="ab"/>
-              <w:noProof/>
-            </w:rPr>
-            <w:t>Цель</w:t>
-          </w:r>
-          <w:r>
-            <w:rPr>
-              <w:noProof/>
-              <w:webHidden/>
-            </w:rPr>
-            <w:tab/>
-          </w:r>
-          <w:r>
-            <w:rPr>
-              <w:noProof/>
-              <w:webHidden/>
-            </w:rPr>
-            <w:fldChar w:fldCharType="begin"/>
-          </w:r>
-          <w:r>
-            <w:rPr>
-              <w:noProof/>
-              <w:webHidden/>
-            </w:rPr>
-            <w:instrText xml:space="preserve"> PAGEREF _Toc163046780 \h </w:instrText>
-          </w:r>
-          <w:r>
-            <w:rPr>
-              <w:noProof/>
-              <w:webHidden/>
-            </w:rPr>
-          </w:r>
-          <w:r>
-            <w:rPr>
-              <w:noProof/>
-              <w:webHidden/>
-            </w:rPr>
-            <w:fldChar w:fldCharType="separate"/>
-          </w:r>
-          <w:r>
-            <w:rPr>
-              <w:noProof/>
-              <w:webHidden/>
-            </w:rPr>
-            <w:t>3</w:t>
-          </w:r>
-          <w:r>
-            <w:rPr>
-              <w:noProof/>
-              <w:webHidden/>
-            </w:rPr>
-            <w:fldChar w:fldCharType="end"/>
-          </w:r>
-          <w:r>
-            <w:rPr>
-              <w:rStyle w:val="ab"/>
-              <w:noProof/>
-            </w:rPr>
-            <w:fldChar w:fldCharType="end"/>
-          </w:r>
-        </w:p>
-        <w:p>
-          <w:pPr>
-            <w:pStyle w:val="11"/>
-            <w:tabs>
-              <w:tab w:val="right" w:pos="9345"/>
-            </w:tabs>
-            <w:rPr>
-              <w:rFonts w:asciiTheme="minorHAnsi" w:eastAsiaTheme="minorEastAsia" w:hAnsiTheme="minorHAnsi"/>
-              <w:noProof/>
-              <w:kern w:val="0"/>
-              <w:sz w:val="22"/>
-              <w:szCs w:val="22"/>
-              <w:lang w:eastAsia="ru-RU"/>
-              <w14:ligatures w14:val="none"/>
-            </w:rPr>
-          </w:pPr>
-          <w:hyperlink w:anchor="_Toc163046781" w:history="1">
-            <w:r>
-              <w:rPr>
-                <w:rStyle w:val="ab"/>
-                <w:noProof/>
-              </w:rPr>
-              <w:t>Задачи</w:t>
-            </w:r>
-            <w:r>
-              <w:rPr>
-                <w:noProof/>
-                <w:webHidden/>
-              </w:rPr>
-              <w:tab/>
-            </w:r>
-            <w:r>
-              <w:rPr>
-                <w:noProof/>
-                <w:webHidden/>
-              </w:rPr>
-              <w:fldChar w:fldCharType="begin"/>
-            </w:r>
-            <w:r>
-              <w:rPr>
-                <w:noProof/>
-                <w:webHidden/>
-              </w:rPr>
-              <w:instrText xml:space="preserve"> PAGEREF _Toc163046781 \h </w:instrText>
-            </w:r>
-            <w:r>
-              <w:rPr>
-                <w:noProof/>
-                <w:webHidden/>
-              </w:rPr>
-            </w:r>
-            <w:r>
-              <w:rPr>
-                <w:noProof/>
-                <w:webHidden/>
-              </w:rPr>
-              <w:fldChar w:fldCharType="separate"/>
-            </w:r>
-            <w:r>
-              <w:rPr>
-                <w:noProof/>
-                <w:webHidden/>
-              </w:rPr>
-              <w:t>3</w:t>
-            </w:r>
-            <w:r>
-              <w:rPr>
-                <w:noProof/>
-                <w:webHidden/>
-              </w:rPr>
-              <w:fldChar w:fldCharType="end"/>
-            </w:r>
-          </w:hyperlink>
-        </w:p>
-        <w:p>
-          <w:pPr>
-            <w:pStyle w:val="11"/>
-            <w:tabs>
-              <w:tab w:val="right" w:pos="9345"/>
-            </w:tabs>
-            <w:rPr>
-              <w:rFonts w:asciiTheme="minorHAnsi" w:eastAsiaTheme="minorEastAsia" w:hAnsiTheme="minorHAnsi"/>
-              <w:noProof/>
-              <w:kern w:val="0"/>
-              <w:sz w:val="22"/>
-              <w:szCs w:val="22"/>
-              <w:lang w:eastAsia="ru-RU"/>
-              <w14:ligatures w14:val="none"/>
-            </w:rPr>
-          </w:pPr>
-          <w:hyperlink w:anchor="_Toc163046782" w:history="1">
-            <w:r>
-              <w:rPr>
-                <w:rStyle w:val="ab"/>
-                <w:noProof/>
-              </w:rPr>
-              <w:t>Теоретическая часть</w:t>
-            </w:r>
-            <w:r>
-              <w:rPr>
-                <w:noProof/>
-                <w:webHidden/>
-              </w:rPr>
-              <w:tab/>
-            </w:r>
-            <w:r>
-              <w:rPr>
-                <w:noProof/>
-                <w:webHidden/>
-              </w:rPr>
-              <w:fldChar w:fldCharType="begin"/>
-            </w:r>
-            <w:r>
-              <w:rPr>
-                <w:noProof/>
-                <w:webHidden/>
-              </w:rPr>
-              <w:instrText xml:space="preserve"> PAGEREF _Toc163046782 \h </w:instrText>
-            </w:r>
-            <w:r>
-              <w:rPr>
-                <w:noProof/>
-                <w:webHidden/>
-              </w:rPr>
-            </w:r>
-            <w:r>
-              <w:rPr>
-                <w:noProof/>
-                <w:webHidden/>
-              </w:rPr>
-              <w:fldChar w:fldCharType="separate"/>
-            </w:r>
-            <w:r>
-              <w:rPr>
-                <w:noProof/>
-                <w:webHidden/>
-              </w:rPr>
-              <w:t>3</w:t>
-            </w:r>
-            <w:r>
-              <w:rPr>
-                <w:noProof/>
-                <w:webHidden/>
-              </w:rPr>
-              <w:fldChar w:fldCharType="end"/>
-            </w:r>
-          </w:hyperlink>
-        </w:p>
-        <w:p>
-          <w:pPr>
-            <w:pStyle w:val="21"/>
-            <w:tabs>
-              <w:tab w:val="right" w:pos="9345"/>
-            </w:tabs>
-            <w:rPr>
-              <w:rFonts w:asciiTheme="minorHAnsi" w:eastAsiaTheme="minorEastAsia" w:hAnsiTheme="minorHAnsi"/>
-              <w:noProof/>
-              <w:kern w:val="0"/>
-              <w:sz w:val="22"/>
-              <w:szCs w:val="22"/>
-              <w:lang w:eastAsia="ru-RU"/>
-              <w14:ligatures w14:val="none"/>
-            </w:rPr>
-          </w:pPr>
-          <w:hyperlink w:anchor="_Toc163046783" w:history="1">
-            <w:r>
-              <w:rPr>
-                <w:rStyle w:val="ab"/>
-                <w:noProof/>
-              </w:rPr>
-              <w:t>Управление с ПК</w:t>
-            </w:r>
-            <w:r>
-              <w:rPr>
-                <w:noProof/>
-                <w:webHidden/>
-              </w:rPr>
-              <w:tab/>
-            </w:r>
-            <w:r>
-              <w:rPr>
-                <w:noProof/>
-                <w:webHidden/>
-              </w:rPr>
-              <w:fldChar w:fldCharType="begin"/>
-            </w:r>
-            <w:r>
-              <w:rPr>
-                <w:noProof/>
-                <w:webHidden/>
-              </w:rPr>
-              <w:instrText xml:space="preserve"> PAGEREF _Toc163046783 \h </w:instrText>
-            </w:r>
-            <w:r>
-              <w:rPr>
-                <w:noProof/>
-                <w:webHidden/>
-              </w:rPr>
-            </w:r>
-            <w:r>
-              <w:rPr>
-                <w:noProof/>
-                <w:webHidden/>
-              </w:rPr>
-              <w:fldChar w:fldCharType="separate"/>
-            </w:r>
-            <w:r>
-              <w:rPr>
-                <w:noProof/>
-                <w:webHidden/>
-              </w:rPr>
-              <w:t>3</w:t>
-            </w:r>
-            <w:r>
-              <w:rPr>
-                <w:noProof/>
-                <w:webHidden/>
-              </w:rPr>
-              <w:fldChar w:fldCharType="end"/>
-            </w:r>
-          </w:hyperlink>
-        </w:p>
-        <w:p>
-          <w:pPr>
-            <w:pStyle w:val="21"/>
-            <w:tabs>
-              <w:tab w:val="right" w:pos="9345"/>
-            </w:tabs>
-            <w:rPr>
-              <w:rFonts w:asciiTheme="minorHAnsi" w:eastAsiaTheme="minorEastAsia" w:hAnsiTheme="minorHAnsi"/>
-              <w:noProof/>
-              <w:kern w:val="0"/>
-              <w:sz w:val="22"/>
-              <w:szCs w:val="22"/>
-              <w:lang w:eastAsia="ru-RU"/>
-              <w14:ligatures w14:val="none"/>
-            </w:rPr>
-          </w:pPr>
-          <w:hyperlink w:anchor="_Toc163046784" w:history="1">
-            <w:r>
-              <w:rPr>
-                <w:rStyle w:val="ab"/>
-                <w:noProof/>
-              </w:rPr>
-              <w:t>Навигация</w:t>
-            </w:r>
-            <w:r>
-              <w:rPr>
-                <w:noProof/>
-                <w:webHidden/>
-              </w:rPr>
-              <w:tab/>
-            </w:r>
-            <w:r>
-              <w:rPr>
-                <w:noProof/>
-                <w:webHidden/>
-              </w:rPr>
-              <w:fldChar w:fldCharType="begin"/>
-            </w:r>
-            <w:r>
-              <w:rPr>
-                <w:noProof/>
-                <w:webHidden/>
-              </w:rPr>
-              <w:instrText xml:space="preserve"> PAGEREF _Toc163046784 \h </w:instrText>
-            </w:r>
-            <w:r>
-              <w:rPr>
-                <w:noProof/>
-                <w:webHidden/>
-              </w:rPr>
-            </w:r>
-            <w:r>
-              <w:rPr>
-                <w:noProof/>
-                <w:webHidden/>
-              </w:rPr>
-              <w:fldChar w:fldCharType="separate"/>
-            </w:r>
-            <w:r>
-              <w:rPr>
-                <w:noProof/>
-                <w:webHidden/>
-              </w:rPr>
-              <w:t>4</w:t>
-            </w:r>
-            <w:r>
-              <w:rPr>
-                <w:noProof/>
-                <w:webHidden/>
-              </w:rPr>
-              <w:fldChar w:fldCharType="end"/>
-            </w:r>
-          </w:hyperlink>
-        </w:p>
-        <w:p>
-          <w:pPr>
-            <w:pStyle w:val="11"/>
-            <w:tabs>
-              <w:tab w:val="right" w:pos="9345"/>
-            </w:tabs>
-            <w:rPr>
-              <w:rFonts w:asciiTheme="minorHAnsi" w:eastAsiaTheme="minorEastAsia" w:hAnsiTheme="minorHAnsi"/>
-              <w:noProof/>
-              <w:kern w:val="0"/>
-              <w:sz w:val="22"/>
-              <w:szCs w:val="22"/>
-              <w:lang w:eastAsia="ru-RU"/>
-              <w14:ligatures w14:val="none"/>
-            </w:rPr>
-          </w:pPr>
-          <w:hyperlink w:anchor="_Toc163046785" w:history="1">
-            <w:r>
-              <w:rPr>
-                <w:rStyle w:val="ab"/>
-                <w:noProof/>
-              </w:rPr>
-              <w:t>Практическая часть</w:t>
-            </w:r>
-            <w:r>
-              <w:rPr>
-                <w:noProof/>
-                <w:webHidden/>
-              </w:rPr>
-              <w:tab/>
-            </w:r>
-            <w:r>
-              <w:rPr>
-                <w:noProof/>
-                <w:webHidden/>
-              </w:rPr>
-              <w:fldChar w:fldCharType="begin"/>
-            </w:r>
-            <w:r>
-              <w:rPr>
-                <w:noProof/>
-                <w:webHidden/>
-              </w:rPr>
-              <w:instrText xml:space="preserve"> PAGEREF _Toc163046785 \h </w:instrText>
-            </w:r>
-            <w:r>
-              <w:rPr>
-                <w:noProof/>
-                <w:webHidden/>
-              </w:rPr>
-            </w:r>
-            <w:r>
-              <w:rPr>
-                <w:noProof/>
-                <w:webHidden/>
-              </w:rPr>
-              <w:fldChar w:fldCharType="separate"/>
-            </w:r>
-            <w:r>
-              <w:rPr>
-                <w:noProof/>
-                <w:webHidden/>
-              </w:rPr>
-              <w:t>5</w:t>
-            </w:r>
-            <w:r>
-              <w:rPr>
-                <w:noProof/>
-                <w:webHidden/>
-              </w:rPr>
-              <w:fldChar w:fldCharType="end"/>
-            </w:r>
-          </w:hyperlink>
-        </w:p>
-        <w:p>
-          <w:pPr>
-            <w:pStyle w:val="21"/>
-            <w:tabs>
-              <w:tab w:val="right" w:pos="9345"/>
-            </w:tabs>
-            <w:rPr>
-              <w:rFonts w:asciiTheme="minorHAnsi" w:eastAsiaTheme="minorEastAsia" w:hAnsiTheme="minorHAnsi"/>
-              <w:noProof/>
-              <w:kern w:val="0"/>
-              <w:sz w:val="22"/>
-              <w:szCs w:val="22"/>
-              <w:lang w:eastAsia="ru-RU"/>
-              <w14:ligatures w14:val="none"/>
-            </w:rPr>
-          </w:pPr>
-          <w:hyperlink w:anchor="_Toc163046786" w:history="1">
-            <w:r>
-              <w:rPr>
-                <w:rStyle w:val="ab"/>
-                <w:noProof/>
-              </w:rPr>
-              <w:t>Задача 1</w:t>
-            </w:r>
-            <w:r>
-              <w:rPr>
-                <w:noProof/>
-                <w:webHidden/>
-              </w:rPr>
-              <w:tab/>
-            </w:r>
-            <w:r>
-              <w:rPr>
-                <w:noProof/>
-                <w:webHidden/>
-              </w:rPr>
-              <w:fldChar w:fldCharType="begin"/>
-            </w:r>
-            <w:r>
-              <w:rPr>
-                <w:noProof/>
-                <w:webHidden/>
-              </w:rPr>
-              <w:instrText xml:space="preserve"> PAGEREF _Toc163046786 \h </w:instrText>
-            </w:r>
-            <w:r>
-              <w:rPr>
-                <w:noProof/>
-                <w:webHidden/>
-              </w:rPr>
-            </w:r>
-            <w:r>
-              <w:rPr>
-                <w:noProof/>
-                <w:webHidden/>
-              </w:rPr>
-              <w:fldChar w:fldCharType="separate"/>
-            </w:r>
-            <w:r>
-              <w:rPr>
-                <w:noProof/>
-                <w:webHidden/>
-              </w:rPr>
-              <w:t>5</w:t>
-            </w:r>
-            <w:r>
-              <w:rPr>
-                <w:noProof/>
-                <w:webHidden/>
-              </w:rPr>
-              <w:fldChar w:fldCharType="end"/>
-            </w:r>
-          </w:hyperlink>
-        </w:p>
-        <w:p>
-          <w:pPr>
-            <w:pStyle w:val="21"/>
-            <w:tabs>
-              <w:tab w:val="right" w:pos="9345"/>
-            </w:tabs>
-            <w:rPr>
-              <w:rFonts w:asciiTheme="minorHAnsi" w:eastAsiaTheme="minorEastAsia" w:hAnsiTheme="minorHAnsi"/>
-              <w:noProof/>
-              <w:kern w:val="0"/>
-              <w:sz w:val="22"/>
-              <w:szCs w:val="22"/>
-              <w:lang w:eastAsia="ru-RU"/>
-              <w14:ligatures w14:val="none"/>
-            </w:rPr>
-          </w:pPr>
-          <w:hyperlink w:anchor="_Toc163046787" w:history="1">
-            <w:r>
-              <w:rPr>
-                <w:rStyle w:val="ab"/>
-                <w:noProof/>
-              </w:rPr>
-              <w:t>Задача 2</w:t>
-            </w:r>
-            <w:r>
-              <w:rPr>
-                <w:noProof/>
-                <w:webHidden/>
-              </w:rPr>
-              <w:tab/>
-            </w:r>
-            <w:r>
-              <w:rPr>
-                <w:noProof/>
-                <w:webHidden/>
-              </w:rPr>
-              <w:fldChar w:fldCharType="begin"/>
-            </w:r>
-            <w:r>
-              <w:rPr>
-                <w:noProof/>
-                <w:webHidden/>
-              </w:rPr>
-              <w:instrText xml:space="preserve"> PAGEREF _Toc163046787 \h </w:instrText>
-            </w:r>
-            <w:r>
-              <w:rPr>
-                <w:noProof/>
-                <w:webHidden/>
-              </w:rPr>
-            </w:r>
-            <w:r>
-              <w:rPr>
-                <w:noProof/>
-                <w:webHidden/>
-              </w:rPr>
-              <w:fldChar w:fldCharType="separate"/>
-            </w:r>
-            <w:r>
-              <w:rPr>
-                <w:noProof/>
-                <w:webHidden/>
-              </w:rPr>
-              <w:t>8</w:t>
-            </w:r>
-            <w:r>
-              <w:rPr>
-                <w:noProof/>
-                <w:webHidden/>
-              </w:rPr>
-              <w:fldChar w:fldCharType="end"/>
-            </w:r>
-          </w:hyperlink>
-        </w:p>
-        <w:p>
-          <w:r>
-            <w:rPr>
-              <w:b/>
-              <w:bCs/>
-            </w:rPr>
-            <w:fldChar w:fldCharType="end"/>
-          </w:r>
-        </w:p>
-      </w:sdtContent>
-    </w:sdt>
+          <w:lang w:eastAsia="ru-RU"/>
+          <w14:ligatures w14:val="none"/>
+        </w:rPr>
+      </w:pPr>
+      <w:r>
+        <w:fldChar w:fldCharType="begin"/>
+      </w:r>
+      <w:r>
+        <w:instrText xml:space="preserve"> TOC \o "1-3" \h \z \u </w:instrText>
+      </w:r>
+      <w:r>
+        <w:fldChar w:fldCharType="separate"/>
+      </w:r>
+      <w:hyperlink w:anchor="_Toc163127512" w:history="1">
+        <w:r>
+          <w:rPr>
+            <w:rStyle w:val="ab"/>
+            <w:noProof/>
+            <w:sz w:val="28"/>
+          </w:rPr>
+          <w:t>Цель</w:t>
+        </w:r>
+        <w:r>
+          <w:rPr>
+            <w:noProof/>
+            <w:webHidden/>
+            <w:sz w:val="28"/>
+          </w:rPr>
+          <w:tab/>
+        </w:r>
+        <w:r>
+          <w:rPr>
+            <w:noProof/>
+            <w:webHidden/>
+            <w:sz w:val="28"/>
+          </w:rPr>
+          <w:fldChar w:fldCharType="begin"/>
+        </w:r>
+        <w:r>
+          <w:rPr>
+            <w:noProof/>
+            <w:webHidden/>
+            <w:sz w:val="28"/>
+          </w:rPr>
+          <w:instrText xml:space="preserve"> PAGEREF _Toc163127512 \h </w:instrText>
+        </w:r>
+        <w:r>
+          <w:rPr>
+            <w:noProof/>
+            <w:webHidden/>
+            <w:sz w:val="28"/>
+          </w:rPr>
+        </w:r>
+        <w:r>
+          <w:rPr>
+            <w:noProof/>
+            <w:webHidden/>
+            <w:sz w:val="28"/>
+          </w:rPr>
+          <w:fldChar w:fldCharType="separate"/>
+        </w:r>
+        <w:r>
+          <w:rPr>
+            <w:noProof/>
+            <w:webHidden/>
+            <w:sz w:val="28"/>
+          </w:rPr>
+          <w:t>3</w:t>
+        </w:r>
+        <w:r>
+          <w:rPr>
+            <w:noProof/>
+            <w:webHidden/>
+            <w:sz w:val="28"/>
+          </w:rPr>
+          <w:fldChar w:fldCharType="end"/>
+        </w:r>
+      </w:hyperlink>
+    </w:p>
+    <w:p>
+      <w:pPr>
+        <w:pStyle w:val="11"/>
+        <w:spacing w:after="240"/>
+        <w:rPr>
+          <w:rFonts w:asciiTheme="minorHAnsi" w:eastAsiaTheme="minorEastAsia" w:hAnsiTheme="minorHAnsi"/>
+          <w:noProof/>
+          <w:kern w:val="0"/>
+          <w:sz w:val="28"/>
+          <w:lang w:eastAsia="ru-RU"/>
+          <w14:ligatures w14:val="none"/>
+        </w:rPr>
+      </w:pPr>
+      <w:hyperlink w:anchor="_Toc163127513" w:history="1">
+        <w:r>
+          <w:rPr>
+            <w:rStyle w:val="ab"/>
+            <w:noProof/>
+            <w:sz w:val="28"/>
+          </w:rPr>
+          <w:t>Задачи</w:t>
+        </w:r>
+        <w:r>
+          <w:rPr>
+            <w:noProof/>
+            <w:webHidden/>
+            <w:sz w:val="28"/>
+          </w:rPr>
+          <w:tab/>
+        </w:r>
+        <w:r>
+          <w:rPr>
+            <w:noProof/>
+            <w:webHidden/>
+            <w:sz w:val="28"/>
+          </w:rPr>
+          <w:fldChar w:fldCharType="begin"/>
+        </w:r>
+        <w:r>
+          <w:rPr>
+            <w:noProof/>
+            <w:webHidden/>
+            <w:sz w:val="28"/>
+          </w:rPr>
+          <w:instrText xml:space="preserve"> PAGEREF _Toc163127513 \h </w:instrText>
+        </w:r>
+        <w:r>
+          <w:rPr>
+            <w:noProof/>
+            <w:webHidden/>
+            <w:sz w:val="28"/>
+          </w:rPr>
+        </w:r>
+        <w:r>
+          <w:rPr>
+            <w:noProof/>
+            <w:webHidden/>
+            <w:sz w:val="28"/>
+          </w:rPr>
+          <w:fldChar w:fldCharType="separate"/>
+        </w:r>
+        <w:r>
+          <w:rPr>
+            <w:noProof/>
+            <w:webHidden/>
+            <w:sz w:val="28"/>
+          </w:rPr>
+          <w:t>3</w:t>
+        </w:r>
+        <w:r>
+          <w:rPr>
+            <w:noProof/>
+            <w:webHidden/>
+            <w:sz w:val="28"/>
+          </w:rPr>
+          <w:fldChar w:fldCharType="end"/>
+        </w:r>
+      </w:hyperlink>
+    </w:p>
+    <w:p>
+      <w:pPr>
+        <w:pStyle w:val="11"/>
+        <w:spacing w:after="240"/>
+        <w:rPr>
+          <w:rFonts w:asciiTheme="minorHAnsi" w:eastAsiaTheme="minorEastAsia" w:hAnsiTheme="minorHAnsi"/>
+          <w:noProof/>
+          <w:kern w:val="0"/>
+          <w:sz w:val="28"/>
+          <w:lang w:eastAsia="ru-RU"/>
+          <w14:ligatures w14:val="none"/>
+        </w:rPr>
+      </w:pPr>
+      <w:hyperlink w:anchor="_Toc163127514" w:history="1">
+        <w:r>
+          <w:rPr>
+            <w:rStyle w:val="ab"/>
+            <w:noProof/>
+            <w:sz w:val="28"/>
+          </w:rPr>
+          <w:t>Теоретическая часть</w:t>
+        </w:r>
+        <w:r>
+          <w:rPr>
+            <w:noProof/>
+            <w:webHidden/>
+            <w:sz w:val="28"/>
+          </w:rPr>
+          <w:tab/>
+        </w:r>
+        <w:r>
+          <w:rPr>
+            <w:noProof/>
+            <w:webHidden/>
+            <w:sz w:val="28"/>
+          </w:rPr>
+          <w:fldChar w:fldCharType="begin"/>
+        </w:r>
+        <w:r>
+          <w:rPr>
+            <w:noProof/>
+            <w:webHidden/>
+            <w:sz w:val="28"/>
+          </w:rPr>
+          <w:instrText xml:space="preserve"> PAGEREF _Toc163127514 \h </w:instrText>
+        </w:r>
+        <w:r>
+          <w:rPr>
+            <w:noProof/>
+            <w:webHidden/>
+            <w:sz w:val="28"/>
+          </w:rPr>
+        </w:r>
+        <w:r>
+          <w:rPr>
+            <w:noProof/>
+            <w:webHidden/>
+            <w:sz w:val="28"/>
+          </w:rPr>
+          <w:fldChar w:fldCharType="separate"/>
+        </w:r>
+        <w:r>
+          <w:rPr>
+            <w:noProof/>
+            <w:webHidden/>
+            <w:sz w:val="28"/>
+          </w:rPr>
+          <w:t>3</w:t>
+        </w:r>
+        <w:r>
+          <w:rPr>
+            <w:noProof/>
+            <w:webHidden/>
+            <w:sz w:val="28"/>
+          </w:rPr>
+          <w:fldChar w:fldCharType="end"/>
+        </w:r>
+      </w:hyperlink>
+    </w:p>
+    <w:p>
+      <w:pPr>
+        <w:pStyle w:val="21"/>
+        <w:tabs>
+          <w:tab w:val="right" w:leader="dot" w:pos="9345"/>
+        </w:tabs>
+        <w:spacing w:after="240"/>
+        <w:rPr>
+          <w:rFonts w:asciiTheme="minorHAnsi" w:eastAsiaTheme="minorEastAsia" w:hAnsiTheme="minorHAnsi"/>
+          <w:noProof/>
+          <w:kern w:val="0"/>
+          <w:lang w:eastAsia="ru-RU"/>
+          <w14:ligatures w14:val="none"/>
+        </w:rPr>
+      </w:pPr>
+      <w:hyperlink w:anchor="_Toc163127515" w:history="1">
+        <w:r>
+          <w:rPr>
+            <w:rStyle w:val="ab"/>
+            <w:noProof/>
+          </w:rPr>
+          <w:t>Управление с ПК</w:t>
+        </w:r>
+        <w:r>
+          <w:rPr>
+            <w:noProof/>
+            <w:webHidden/>
+          </w:rPr>
+          <w:tab/>
+        </w:r>
+        <w:r>
+          <w:rPr>
+            <w:noProof/>
+            <w:webHidden/>
+          </w:rPr>
+          <w:fldChar w:fldCharType="begin"/>
+        </w:r>
+        <w:r>
+          <w:rPr>
+            <w:noProof/>
+            <w:webHidden/>
+          </w:rPr>
+          <w:instrText xml:space="preserve"> PAGEREF _Toc163127515 \h </w:instrText>
+        </w:r>
+        <w:r>
+          <w:rPr>
+            <w:noProof/>
+            <w:webHidden/>
+          </w:rPr>
+        </w:r>
+        <w:r>
+          <w:rPr>
+            <w:noProof/>
+            <w:webHidden/>
+          </w:rPr>
+          <w:fldChar w:fldCharType="separate"/>
+        </w:r>
+        <w:r>
+          <w:rPr>
+            <w:noProof/>
+            <w:webHidden/>
+          </w:rPr>
+          <w:t>3</w:t>
+        </w:r>
+        <w:r>
+          <w:rPr>
+            <w:noProof/>
+            <w:webHidden/>
+          </w:rPr>
+          <w:fldChar w:fldCharType="end"/>
+        </w:r>
+      </w:hyperlink>
+    </w:p>
+    <w:p>
+      <w:pPr>
+        <w:pStyle w:val="21"/>
+        <w:tabs>
+          <w:tab w:val="right" w:leader="dot" w:pos="9345"/>
+        </w:tabs>
+        <w:spacing w:after="240"/>
+        <w:rPr>
+          <w:rFonts w:asciiTheme="minorHAnsi" w:eastAsiaTheme="minorEastAsia" w:hAnsiTheme="minorHAnsi"/>
+          <w:noProof/>
+          <w:kern w:val="0"/>
+          <w:lang w:eastAsia="ru-RU"/>
+          <w14:ligatures w14:val="none"/>
+        </w:rPr>
+      </w:pPr>
+      <w:hyperlink w:anchor="_Toc163127516" w:history="1">
+        <w:r>
+          <w:rPr>
+            <w:rStyle w:val="ab"/>
+            <w:noProof/>
+          </w:rPr>
+          <w:t>Навигация</w:t>
+        </w:r>
+        <w:r>
+          <w:rPr>
+            <w:noProof/>
+            <w:webHidden/>
+          </w:rPr>
+          <w:tab/>
+        </w:r>
+        <w:r>
+          <w:rPr>
+            <w:noProof/>
+            <w:webHidden/>
+          </w:rPr>
+          <w:fldChar w:fldCharType="begin"/>
+        </w:r>
+        <w:r>
+          <w:rPr>
+            <w:noProof/>
+            <w:webHidden/>
+          </w:rPr>
+          <w:instrText xml:space="preserve"> PAGEREF _Toc163127516 \h </w:instrText>
+        </w:r>
+        <w:r>
+          <w:rPr>
+            <w:noProof/>
+            <w:webHidden/>
+          </w:rPr>
+        </w:r>
+        <w:r>
+          <w:rPr>
+            <w:noProof/>
+            <w:webHidden/>
+          </w:rPr>
+          <w:fldChar w:fldCharType="separate"/>
+        </w:r>
+        <w:r>
+          <w:rPr>
+            <w:noProof/>
+            <w:webHidden/>
+          </w:rPr>
+          <w:t>4</w:t>
+        </w:r>
+        <w:r>
+          <w:rPr>
+            <w:noProof/>
+            <w:webHidden/>
+          </w:rPr>
+          <w:fldChar w:fldCharType="end"/>
+        </w:r>
+      </w:hyperlink>
+    </w:p>
+    <w:p>
+      <w:pPr>
+        <w:pStyle w:val="11"/>
+        <w:spacing w:after="240"/>
+        <w:rPr>
+          <w:rFonts w:asciiTheme="minorHAnsi" w:eastAsiaTheme="minorEastAsia" w:hAnsiTheme="minorHAnsi"/>
+          <w:noProof/>
+          <w:kern w:val="0"/>
+          <w:sz w:val="28"/>
+          <w:lang w:eastAsia="ru-RU"/>
+          <w14:ligatures w14:val="none"/>
+        </w:rPr>
+      </w:pPr>
+      <w:hyperlink w:anchor="_Toc163127517" w:history="1">
+        <w:r>
+          <w:rPr>
+            <w:rStyle w:val="ab"/>
+            <w:noProof/>
+            <w:sz w:val="28"/>
+          </w:rPr>
+          <w:t>Практическая часть</w:t>
+        </w:r>
+        <w:r>
+          <w:rPr>
+            <w:noProof/>
+            <w:webHidden/>
+            <w:sz w:val="28"/>
+          </w:rPr>
+          <w:tab/>
+        </w:r>
+        <w:r>
+          <w:rPr>
+            <w:noProof/>
+            <w:webHidden/>
+            <w:sz w:val="28"/>
+          </w:rPr>
+          <w:fldChar w:fldCharType="begin"/>
+        </w:r>
+        <w:r>
+          <w:rPr>
+            <w:noProof/>
+            <w:webHidden/>
+            <w:sz w:val="28"/>
+          </w:rPr>
+          <w:instrText xml:space="preserve"> PAGEREF _Toc163127517 \h </w:instrText>
+        </w:r>
+        <w:r>
+          <w:rPr>
+            <w:noProof/>
+            <w:webHidden/>
+            <w:sz w:val="28"/>
+          </w:rPr>
+        </w:r>
+        <w:r>
+          <w:rPr>
+            <w:noProof/>
+            <w:webHidden/>
+            <w:sz w:val="28"/>
+          </w:rPr>
+          <w:fldChar w:fldCharType="separate"/>
+        </w:r>
+        <w:r>
+          <w:rPr>
+            <w:noProof/>
+            <w:webHidden/>
+            <w:sz w:val="28"/>
+          </w:rPr>
+          <w:t>5</w:t>
+        </w:r>
+        <w:r>
+          <w:rPr>
+            <w:noProof/>
+            <w:webHidden/>
+            <w:sz w:val="28"/>
+          </w:rPr>
+          <w:fldChar w:fldCharType="end"/>
+        </w:r>
+      </w:hyperlink>
+    </w:p>
+    <w:p>
+      <w:pPr>
+        <w:pStyle w:val="21"/>
+        <w:tabs>
+          <w:tab w:val="right" w:leader="dot" w:pos="9345"/>
+        </w:tabs>
+        <w:spacing w:after="240"/>
+        <w:rPr>
+          <w:rFonts w:asciiTheme="minorHAnsi" w:eastAsiaTheme="minorEastAsia" w:hAnsiTheme="minorHAnsi"/>
+          <w:noProof/>
+          <w:kern w:val="0"/>
+          <w:lang w:eastAsia="ru-RU"/>
+          <w14:ligatures w14:val="none"/>
+        </w:rPr>
+      </w:pPr>
+      <w:hyperlink w:anchor="_Toc163127518" w:history="1">
+        <w:r>
+          <w:rPr>
+            <w:rStyle w:val="ab"/>
+            <w:noProof/>
+          </w:rPr>
+          <w:t>Задача 1</w:t>
+        </w:r>
+        <w:r>
+          <w:rPr>
+            <w:noProof/>
+            <w:webHidden/>
+          </w:rPr>
+          <w:tab/>
+        </w:r>
+        <w:r>
+          <w:rPr>
+            <w:noProof/>
+            <w:webHidden/>
+          </w:rPr>
+          <w:fldChar w:fldCharType="begin"/>
+        </w:r>
+        <w:r>
+          <w:rPr>
+            <w:noProof/>
+            <w:webHidden/>
+          </w:rPr>
+          <w:instrText xml:space="preserve"> PAGEREF _Toc163127518 \h </w:instrText>
+        </w:r>
+        <w:r>
+          <w:rPr>
+            <w:noProof/>
+            <w:webHidden/>
+          </w:rPr>
+        </w:r>
+        <w:r>
+          <w:rPr>
+            <w:noProof/>
+            <w:webHidden/>
+          </w:rPr>
+          <w:fldChar w:fldCharType="separate"/>
+        </w:r>
+        <w:r>
+          <w:rPr>
+            <w:noProof/>
+            <w:webHidden/>
+          </w:rPr>
+          <w:t>5</w:t>
+        </w:r>
+        <w:r>
+          <w:rPr>
+            <w:noProof/>
+            <w:webHidden/>
+          </w:rPr>
+          <w:fldChar w:fldCharType="end"/>
+        </w:r>
+      </w:hyperlink>
+    </w:p>
+    <w:p>
+      <w:pPr>
+        <w:pStyle w:val="21"/>
+        <w:tabs>
+          <w:tab w:val="right" w:leader="dot" w:pos="9345"/>
+        </w:tabs>
+        <w:spacing w:after="240"/>
+        <w:rPr>
+          <w:rFonts w:asciiTheme="minorHAnsi" w:eastAsiaTheme="minorEastAsia" w:hAnsiTheme="minorHAnsi"/>
+          <w:noProof/>
+          <w:kern w:val="0"/>
+          <w:lang w:eastAsia="ru-RU"/>
+          <w14:ligatures w14:val="none"/>
+        </w:rPr>
+      </w:pPr>
+      <w:hyperlink w:anchor="_Toc163127519" w:history="1">
+        <w:r>
+          <w:rPr>
+            <w:rStyle w:val="ab"/>
+            <w:noProof/>
+          </w:rPr>
+          <w:t>Задача 2</w:t>
+        </w:r>
+        <w:r>
+          <w:rPr>
+            <w:noProof/>
+            <w:webHidden/>
+          </w:rPr>
+          <w:tab/>
+        </w:r>
+        <w:r>
+          <w:rPr>
+            <w:noProof/>
+            <w:webHidden/>
+          </w:rPr>
+          <w:fldChar w:fldCharType="begin"/>
+        </w:r>
+        <w:r>
+          <w:rPr>
+            <w:noProof/>
+            <w:webHidden/>
+          </w:rPr>
+          <w:instrText xml:space="preserve"> PAGEREF _Toc163127519 \h </w:instrText>
+        </w:r>
+        <w:r>
+          <w:rPr>
+            <w:noProof/>
+            <w:webHidden/>
+          </w:rPr>
+        </w:r>
+        <w:r>
+          <w:rPr>
+            <w:noProof/>
+            <w:webHidden/>
+          </w:rPr>
+          <w:fldChar w:fldCharType="separate"/>
+        </w:r>
+        <w:r>
+          <w:rPr>
+            <w:noProof/>
+            <w:webHidden/>
+          </w:rPr>
+          <w:t>8</w:t>
+        </w:r>
+        <w:r>
+          <w:rPr>
+            <w:noProof/>
+            <w:webHidden/>
+          </w:rPr>
+          <w:fldChar w:fldCharType="end"/>
+        </w:r>
+      </w:hyperlink>
+    </w:p>
+    <w:p>
+      <w:pPr>
+        <w:pStyle w:val="11"/>
+        <w:spacing w:after="240"/>
+        <w:rPr>
+          <w:rFonts w:asciiTheme="minorHAnsi" w:eastAsiaTheme="minorEastAsia" w:hAnsiTheme="minorHAnsi"/>
+          <w:noProof/>
+          <w:kern w:val="0"/>
+          <w:sz w:val="22"/>
+          <w:szCs w:val="22"/>
+          <w:lang w:eastAsia="ru-RU"/>
+          <w14:ligatures w14:val="none"/>
+        </w:rPr>
+      </w:pPr>
+      <w:hyperlink w:anchor="_Toc163127520" w:history="1">
+        <w:r>
+          <w:rPr>
+            <w:rStyle w:val="ab"/>
+            <w:noProof/>
+            <w:sz w:val="28"/>
+          </w:rPr>
+          <w:t>Вывод</w:t>
+        </w:r>
+        <w:r>
+          <w:rPr>
+            <w:noProof/>
+            <w:webHidden/>
+            <w:sz w:val="28"/>
+          </w:rPr>
+          <w:tab/>
+        </w:r>
+        <w:r>
+          <w:rPr>
+            <w:noProof/>
+            <w:webHidden/>
+            <w:sz w:val="28"/>
+          </w:rPr>
+          <w:fldChar w:fldCharType="begin"/>
+        </w:r>
+        <w:r>
+          <w:rPr>
+            <w:noProof/>
+            <w:webHidden/>
+            <w:sz w:val="28"/>
+          </w:rPr>
+          <w:instrText xml:space="preserve"> PAGEREF _Toc163127520 \h </w:instrText>
+        </w:r>
+        <w:r>
+          <w:rPr>
+            <w:noProof/>
+            <w:webHidden/>
+            <w:sz w:val="28"/>
+          </w:rPr>
+        </w:r>
+        <w:r>
+          <w:rPr>
+            <w:noProof/>
+            <w:webHidden/>
+            <w:sz w:val="28"/>
+          </w:rPr>
+          <w:fldChar w:fldCharType="separate"/>
+        </w:r>
+        <w:r>
+          <w:rPr>
+            <w:noProof/>
+            <w:webHidden/>
+            <w:sz w:val="28"/>
+          </w:rPr>
+          <w:t>9</w:t>
+        </w:r>
+        <w:r>
+          <w:rPr>
+            <w:noProof/>
+            <w:webHidden/>
+            <w:sz w:val="28"/>
+          </w:rPr>
+          <w:fldChar w:fldCharType="end"/>
+        </w:r>
+      </w:hyperlink>
+    </w:p>
+    <w:p>
+      <w:pPr>
+        <w:spacing w:after="240"/>
+      </w:pPr>
+      <w:r>
+        <w:fldChar w:fldCharType="end"/>
+      </w:r>
+    </w:p>
     <w:p>
       <w:r>
         <w:br w:type="page"/>
@@ -844,12 +877,18 @@
       <w:pPr>
         <w:pStyle w:val="1"/>
       </w:pPr>
-      <w:bookmarkStart w:id="1" w:name="_Toc163046780"/>
+      <w:bookmarkStart w:id="1" w:name="_Toc163126604"/>
+      <w:bookmarkStart w:id="2" w:name="_Toc163126708"/>
+      <w:bookmarkStart w:id="3" w:name="_Toc163127161"/>
+      <w:bookmarkStart w:id="4" w:name="_Toc163127512"/>
       <w:r>
         <w:lastRenderedPageBreak/>
         <w:t>Цель</w:t>
       </w:r>
       <w:bookmarkEnd w:id="1"/>
+      <w:bookmarkEnd w:id="2"/>
+      <w:bookmarkEnd w:id="3"/>
+      <w:bookmarkEnd w:id="4"/>
     </w:p>
     <w:p>
       <w:pPr>
@@ -866,11 +905,17 @@
       <w:pPr>
         <w:pStyle w:val="1"/>
       </w:pPr>
-      <w:bookmarkStart w:id="2" w:name="_Toc163046781"/>
+      <w:bookmarkStart w:id="5" w:name="_Toc163126605"/>
+      <w:bookmarkStart w:id="6" w:name="_Toc163126709"/>
+      <w:bookmarkStart w:id="7" w:name="_Toc163127162"/>
+      <w:bookmarkStart w:id="8" w:name="_Toc163127513"/>
       <w:r>
         <w:t>Задачи</w:t>
       </w:r>
-      <w:bookmarkEnd w:id="2"/>
+      <w:bookmarkEnd w:id="5"/>
+      <w:bookmarkEnd w:id="6"/>
+      <w:bookmarkEnd w:id="7"/>
+      <w:bookmarkEnd w:id="8"/>
     </w:p>
     <w:p>
       <w:pPr>
@@ -1019,25 +1064,37 @@
       <w:pPr>
         <w:pStyle w:val="1"/>
       </w:pPr>
-      <w:bookmarkStart w:id="3" w:name="_Toc163046782"/>
+      <w:bookmarkStart w:id="9" w:name="_Toc163126606"/>
+      <w:bookmarkStart w:id="10" w:name="_Toc163126710"/>
+      <w:bookmarkStart w:id="11" w:name="_Toc163127163"/>
+      <w:bookmarkStart w:id="12" w:name="_Toc163127514"/>
       <w:r>
         <w:t>Теоре</w:t>
       </w:r>
       <w:r>
         <w:t>тическая часть</w:t>
       </w:r>
-      <w:bookmarkEnd w:id="3"/>
+      <w:bookmarkEnd w:id="9"/>
+      <w:bookmarkEnd w:id="10"/>
+      <w:bookmarkEnd w:id="11"/>
+      <w:bookmarkEnd w:id="12"/>
     </w:p>
     <w:p>
       <w:pPr>
         <w:pStyle w:val="2"/>
         <w:ind w:firstLine="567"/>
       </w:pPr>
-      <w:bookmarkStart w:id="4" w:name="_Toc163046783"/>
+      <w:bookmarkStart w:id="13" w:name="_Toc163126607"/>
+      <w:bookmarkStart w:id="14" w:name="_Toc163126711"/>
+      <w:bookmarkStart w:id="15" w:name="_Toc163127164"/>
+      <w:bookmarkStart w:id="16" w:name="_Toc163127515"/>
       <w:r>
         <w:t>Управление с ПК</w:t>
       </w:r>
-      <w:bookmarkEnd w:id="4"/>
+      <w:bookmarkEnd w:id="13"/>
+      <w:bookmarkEnd w:id="14"/>
+      <w:bookmarkEnd w:id="15"/>
+      <w:bookmarkEnd w:id="16"/>
     </w:p>
     <w:p>
       <w:pPr>
@@ -1085,25 +1142,19 @@
     </w:p>
     <w:p>
       <w:pPr>
+        <w:spacing w:after="240"/>
         <w:ind w:firstLine="567"/>
       </w:pPr>
       <w:r>
-        <w:t>ROS</w:t>
-      </w:r>
-      <w:r>
-        <w:t xml:space="preserve"> позволяет работать с одной средой выполнения программ на разных машинах. Для доступа с </w:t>
+        <w:t xml:space="preserve">ROS позволяет работать с одной средой выполнения программ на разных машинах. Для доступа с </w:t>
       </w:r>
       <w:r>
         <w:t>ПК к запущенным нодам и топикам</w:t>
       </w:r>
       <w:r>
-        <w:t xml:space="preserve"> в терминале ПК необходимо выполнить следующие команды (данные команды необходимо прописывать в каждой н</w:t>
-      </w:r>
-      <w:r>
-        <w:t>овой вкладке терминала):</w:t>
-      </w:r>
-    </w:p>
-    <w:p/>
+        <w:t xml:space="preserve"> в терминале ПК необходимо выполнить следующие команды (данные команды необходимо прописывать в каждой новой вкладке терминала):</w:t>
+      </w:r>
+    </w:p>
     <w:tbl>
       <w:tblPr>
         <w:tblStyle w:val="ad"/>
@@ -1138,21 +1189,7 @@
                 <w:rFonts w:asciiTheme="minorHAnsi" w:hAnsiTheme="minorHAnsi" w:cstheme="minorHAnsi"/>
                 <w:lang w:val="en-US"/>
               </w:rPr>
-              <w:t>export ROS_MASTER_URI=http://turtlebro</w:t>
-            </w:r>
-            <w:r>
-              <w:rPr>
-                <w:rFonts w:asciiTheme="minorHAnsi" w:hAnsiTheme="minorHAnsi" w:cstheme="minorHAnsi"/>
-                <w:lang w:val="en-US"/>
-              </w:rPr>
-              <w:t>&lt;robot_num&gt;</w:t>
-            </w:r>
-            <w:r>
-              <w:rPr>
-                <w:rFonts w:asciiTheme="minorHAnsi" w:hAnsiTheme="minorHAnsi" w:cstheme="minorHAnsi"/>
-                <w:lang w:val="en-US"/>
-              </w:rPr>
-              <w:t>.local:11311</w:t>
+              <w:t>export ROS_MASTER_URI=http://turtlebro&lt;robot_num&gt;.local:11311</w:t>
             </w:r>
           </w:p>
         </w:tc>
@@ -1181,13 +1218,35 @@
                 <w:rFonts w:asciiTheme="minorHAnsi" w:hAnsiTheme="minorHAnsi" w:cstheme="minorHAnsi"/>
                 <w:lang w:val="en-US"/>
               </w:rPr>
-              <w:t>export ROS_HOSTNAME=&lt;ip_pc&gt;</w:t>
+              <w:t>export ROS_HOSTNAME=&lt;</w:t>
+            </w:r>
+            <w:proofErr w:type="spellStart"/>
+            <w:r>
+              <w:rPr>
+                <w:rFonts w:asciiTheme="minorHAnsi" w:hAnsiTheme="minorHAnsi" w:cstheme="minorHAnsi"/>
+                <w:lang w:val="en-US"/>
+              </w:rPr>
+              <w:t>ip_pc</w:t>
+            </w:r>
+            <w:proofErr w:type="spellEnd"/>
+            <w:r>
+              <w:rPr>
+                <w:rFonts w:asciiTheme="minorHAnsi" w:hAnsiTheme="minorHAnsi" w:cstheme="minorHAnsi"/>
+                <w:lang w:val="en-US"/>
+              </w:rPr>
+              <w:t>&gt;</w:t>
             </w:r>
           </w:p>
         </w:tc>
       </w:tr>
     </w:tbl>
-    <w:p/>
+    <w:p>
+      <w:pPr>
+        <w:rPr>
+          <w:lang w:val="en-US"/>
+        </w:rPr>
+      </w:pPr>
+    </w:p>
     <w:p>
       <w:pPr>
         <w:tabs>
@@ -1195,8 +1254,14 @@
           <w:tab w:val="clear" w:pos="9355"/>
         </w:tabs>
         <w:spacing w:before="0" w:after="160" w:line="259" w:lineRule="auto"/>
-      </w:pPr>
-      <w:r>
+        <w:rPr>
+          <w:lang w:val="en-US"/>
+        </w:rPr>
+      </w:pPr>
+      <w:r>
+        <w:rPr>
+          <w:lang w:val="en-US"/>
+        </w:rPr>
         <w:br w:type="page"/>
       </w:r>
     </w:p>
@@ -1205,12 +1270,18 @@
         <w:pStyle w:val="2"/>
         <w:ind w:firstLine="567"/>
       </w:pPr>
-      <w:bookmarkStart w:id="5" w:name="_Toc163046784"/>
+      <w:bookmarkStart w:id="17" w:name="_Toc163126608"/>
+      <w:bookmarkStart w:id="18" w:name="_Toc163126712"/>
+      <w:bookmarkStart w:id="19" w:name="_Toc163127165"/>
+      <w:bookmarkStart w:id="20" w:name="_Toc163127516"/>
       <w:r>
         <w:lastRenderedPageBreak/>
         <w:t>Навигация</w:t>
       </w:r>
-      <w:bookmarkEnd w:id="5"/>
+      <w:bookmarkEnd w:id="17"/>
+      <w:bookmarkEnd w:id="18"/>
+      <w:bookmarkEnd w:id="19"/>
+      <w:bookmarkEnd w:id="20"/>
     </w:p>
     <w:p>
       <w:pPr>
@@ -1223,13 +1294,7 @@
         <w:rPr>
           <w:rFonts w:cs="Times New Roman"/>
         </w:rPr>
-        <w:t>turtlebro_navigation</w:t>
-      </w:r>
-      <w:r>
-        <w:rPr>
-          <w:rFonts w:cs="Times New Roman"/>
-        </w:rPr>
-        <w:t xml:space="preserve"> – это пакет навигации для роботов компании </w:t>
+        <w:t xml:space="preserve">turtlebro_navigation – это пакет навигации для роботов компании </w:t>
       </w:r>
       <w:r>
         <w:rPr>
@@ -1260,18 +1325,11 @@
           <w:rFonts w:cs="Times New Roman"/>
           <w:lang w:val="en-US"/>
         </w:rPr>
-        <w:t>V</w:t>
+        <w:t>Voltbro</w:t>
       </w:r>
       <w:r>
         <w:rPr>
           <w:rFonts w:cs="Times New Roman"/>
-          <w:lang w:val="en-US"/>
-        </w:rPr>
-        <w:t>oltbro</w:t>
-      </w:r>
-      <w:r>
-        <w:rPr>
-          <w:rFonts w:cs="Times New Roman"/>
         </w:rPr>
         <w:t>.</w:t>
       </w:r>
@@ -1323,13 +1381,22 @@
     </w:p>
     <w:p>
       <w:pPr>
+        <w:spacing w:after="240"/>
         <w:ind w:firstLine="567"/>
       </w:pPr>
       <w:r>
-        <w:t>Распаковать в папку catkin_ws/</w:t>
+        <w:t xml:space="preserve">Распаковать в папку </w:t>
       </w:r>
       <w:proofErr w:type="spellStart"/>
       <w:r>
+        <w:t>catkin_ws</w:t>
+      </w:r>
+      <w:proofErr w:type="spellEnd"/>
+      <w:r>
+        <w:t>/</w:t>
+      </w:r>
+      <w:proofErr w:type="spellStart"/>
+      <w:r>
         <w:t>src</w:t>
       </w:r>
       <w:proofErr w:type="spellEnd"/>
@@ -1337,34 +1404,7 @@
         <w:t xml:space="preserve"> и установить недостающие пакеты – gmapping, move_base. По умолчанию пакет навигации уже настроен на работу с используемым типом робота TurtleBro/BRover V.4. </w:t>
       </w:r>
       <w:r>
-        <w:t xml:space="preserve">В каждой новой открытой вкладке терминала, в которой будут запускаться </w:t>
-      </w:r>
-      <w:r>
-        <w:t>launch</w:t>
-      </w:r>
-      <w:r>
-        <w:t>-</w:t>
-      </w:r>
-      <w:r>
-        <w:t xml:space="preserve">файлы из пакета </w:t>
-      </w:r>
-      <w:r>
-        <w:t>turtlebro</w:t>
-      </w:r>
-      <w:r>
-        <w:t>_</w:t>
-      </w:r>
-      <w:r>
-        <w:t>navigation</w:t>
-      </w:r>
-      <w:r>
-        <w:t xml:space="preserve"> </w:t>
-      </w:r>
-      <w:r>
-        <w:t>необходимо прописывать следующую команд</w:t>
-      </w:r>
-      <w:r>
-        <w:t>у</w:t>
+        <w:t>В каждой новой открытой вкладке терминала, в которой будут запускаться launch-файлы из пакета turtlebro_navigation необходимо прописывать следующую команду</w:t>
       </w:r>
       <w:r>
         <w:t>, для изменения типа используемого робота</w:t>
@@ -1373,7 +1413,6 @@
         <w:t>:</w:t>
       </w:r>
     </w:p>
-    <w:p/>
     <w:tbl>
       <w:tblPr>
         <w:tblStyle w:val="ad"/>
@@ -1402,11 +1441,19 @@
                 <w:rFonts w:asciiTheme="minorHAnsi" w:hAnsiTheme="minorHAnsi" w:cstheme="minorHAnsi"/>
               </w:rPr>
             </w:pPr>
-            <w:r>
-              <w:rPr>
-                <w:rFonts w:asciiTheme="minorHAnsi" w:hAnsiTheme="minorHAnsi" w:cstheme="minorHAnsi"/>
-              </w:rPr>
-              <w:t>export ROVER_MODEL=</w:t>
+            <w:proofErr w:type="spellStart"/>
+            <w:r>
+              <w:rPr>
+                <w:rFonts w:asciiTheme="minorHAnsi" w:hAnsiTheme="minorHAnsi" w:cstheme="minorHAnsi"/>
+              </w:rPr>
+              <w:t>export</w:t>
+            </w:r>
+            <w:proofErr w:type="spellEnd"/>
+            <w:r>
+              <w:rPr>
+                <w:rFonts w:asciiTheme="minorHAnsi" w:hAnsiTheme="minorHAnsi" w:cstheme="minorHAnsi"/>
+              </w:rPr>
+              <w:t xml:space="preserve"> ROVER_MODEL=</w:t>
             </w:r>
             <w:proofErr w:type="spellStart"/>
             <w:r>
@@ -1420,7 +1467,6 @@
         </w:tc>
       </w:tr>
     </w:tbl>
-    <w:p/>
     <w:p>
       <w:pPr>
         <w:ind w:firstLine="567"/>
@@ -1460,26 +1506,39 @@
       <w:pPr>
         <w:pStyle w:val="1"/>
       </w:pPr>
-      <w:bookmarkStart w:id="6" w:name="_Toc163046785"/>
+      <w:bookmarkStart w:id="21" w:name="_Toc163126609"/>
+      <w:bookmarkStart w:id="22" w:name="_Toc163126713"/>
+      <w:bookmarkStart w:id="23" w:name="_Toc163127166"/>
+      <w:bookmarkStart w:id="24" w:name="_Toc163127517"/>
       <w:r>
         <w:lastRenderedPageBreak/>
         <w:t>Практическая часть</w:t>
       </w:r>
-      <w:bookmarkEnd w:id="6"/>
+      <w:bookmarkEnd w:id="21"/>
+      <w:bookmarkEnd w:id="22"/>
+      <w:bookmarkEnd w:id="23"/>
+      <w:bookmarkEnd w:id="24"/>
     </w:p>
     <w:p>
       <w:pPr>
         <w:pStyle w:val="2"/>
         <w:ind w:firstLine="567"/>
       </w:pPr>
-      <w:bookmarkStart w:id="7" w:name="_Toc163046786"/>
+      <w:bookmarkStart w:id="25" w:name="_Toc163126610"/>
+      <w:bookmarkStart w:id="26" w:name="_Toc163126714"/>
+      <w:bookmarkStart w:id="27" w:name="_Toc163127167"/>
+      <w:bookmarkStart w:id="28" w:name="_Toc163127518"/>
       <w:r>
         <w:t>Задача 1</w:t>
       </w:r>
-      <w:bookmarkEnd w:id="7"/>
-    </w:p>
-    <w:p>
-      <w:pPr>
+      <w:bookmarkEnd w:id="25"/>
+      <w:bookmarkEnd w:id="26"/>
+      <w:bookmarkEnd w:id="27"/>
+      <w:bookmarkEnd w:id="28"/>
+    </w:p>
+    <w:p>
+      <w:pPr>
+        <w:spacing w:after="240"/>
         <w:ind w:firstLine="567"/>
       </w:pPr>
       <w:r>
@@ -1491,11 +1550,6 @@
       <w:r>
         <w:t xml:space="preserve"> с помощью команд:</w:t>
       </w:r>
-    </w:p>
-    <w:p>
-      <w:pPr>
-        <w:ind w:firstLine="567"/>
-      </w:pPr>
     </w:p>
     <w:tbl>
       <w:tblPr>
@@ -1540,11 +1594,13 @@
               <w:ind w:firstLine="599"/>
               <w:rPr>
                 <w:rFonts w:asciiTheme="minorHAnsi" w:hAnsiTheme="minorHAnsi" w:cstheme="minorHAnsi"/>
+                <w:lang w:val="en-US"/>
               </w:rPr>
             </w:pPr>
             <w:r>
               <w:rPr>
                 <w:rFonts w:asciiTheme="minorHAnsi" w:hAnsiTheme="minorHAnsi" w:cstheme="minorHAnsi"/>
+                <w:lang w:val="en-US"/>
               </w:rPr>
               <w:t>export ROS_HOSTNAME=192.168.50.234</w:t>
             </w:r>
@@ -1553,10 +1609,14 @@
             <w:pPr>
               <w:spacing w:before="0"/>
               <w:ind w:firstLine="599"/>
+              <w:rPr>
+                <w:lang w:val="en-US"/>
+              </w:rPr>
             </w:pPr>
             <w:r>
               <w:rPr>
                 <w:rFonts w:asciiTheme="minorHAnsi" w:hAnsiTheme="minorHAnsi" w:cstheme="minorHAnsi"/>
+                <w:lang w:val="en-US"/>
               </w:rPr>
               <w:t>export ROVER_MODEL=</w:t>
             </w:r>
@@ -1564,6 +1624,7 @@
             <w:r>
               <w:rPr>
                 <w:rFonts w:asciiTheme="minorHAnsi" w:hAnsiTheme="minorHAnsi" w:cstheme="minorHAnsi"/>
+                <w:lang w:val="en-US"/>
               </w:rPr>
               <w:t>turtlebro</w:t>
             </w:r>
@@ -1572,16 +1633,15 @@
         </w:tc>
       </w:tr>
     </w:tbl>
-    <w:p/>
-    <w:p>
-      <w:pPr>
+    <w:p>
+      <w:pPr>
+        <w:spacing w:after="240"/>
         <w:ind w:firstLine="567"/>
       </w:pPr>
       <w:r>
         <w:t>После установки робота на позицию начала маршрута, его показания одометрии стоит сбросить для использования навигации и построения карт:</w:t>
       </w:r>
     </w:p>
-    <w:p/>
     <w:tbl>
       <w:tblPr>
         <w:tblStyle w:val="ad"/>
@@ -1652,21 +1712,12 @@
     </w:tbl>
     <w:p>
       <w:pPr>
+        <w:spacing w:after="240"/>
         <w:ind w:firstLine="567"/>
       </w:pPr>
-    </w:p>
-    <w:p>
-      <w:pPr>
-        <w:ind w:firstLine="567"/>
-      </w:pPr>
       <w:r>
         <w:t>Для запуска навигации в режиме SLAM необходимо выполнить на роботе следующую команду:</w:t>
       </w:r>
-    </w:p>
-    <w:p>
-      <w:pPr>
-        <w:ind w:firstLine="567"/>
-      </w:pPr>
     </w:p>
     <w:tbl>
       <w:tblPr>
@@ -1744,13 +1795,6 @@
     </w:tbl>
     <w:p>
       <w:pPr>
-        <w:rPr>
-          <w:lang w:val="en-US"/>
-        </w:rPr>
-      </w:pPr>
-    </w:p>
-    <w:p>
-      <w:pPr>
         <w:ind w:firstLine="567"/>
       </w:pPr>
       <w:proofErr w:type="spellStart"/>
@@ -1878,9 +1922,14 @@
     </w:p>
     <w:p>
       <w:pPr>
+        <w:spacing w:after="240"/>
         <w:ind w:firstLine="567"/>
       </w:pPr>
       <w:r>
+        <w:rPr>
+          <w:noProof/>
+          <w:lang w:eastAsia="ru-RU"/>
+        </w:rPr>
         <w:lastRenderedPageBreak/>
         <w:drawing>
           <wp:anchor distT="0" distB="0" distL="114300" distR="114300" simplePos="0" relativeHeight="251658240" behindDoc="0" locked="0" layoutInCell="1" allowOverlap="1" wp14:anchorId="1D25CEE6" wp14:editId="04BA1483">
@@ -1950,12 +1999,20 @@
       </w:r>
       <w:proofErr w:type="spellEnd"/>
       <w:r>
-        <w:t xml:space="preserve"> можно вывести карту, модельку робота, путь, который проходит робот, данные с лидара.</w:t>
-      </w:r>
-    </w:p>
-    <w:p/>
-    <w:p>
-      <w:pPr>
+        <w:t xml:space="preserve"> можно вывести карту, модельку робота, путь, который проходит робот, данные с </w:t>
+      </w:r>
+      <w:proofErr w:type="spellStart"/>
+      <w:r>
+        <w:t>лидара</w:t>
+      </w:r>
+      <w:proofErr w:type="spellEnd"/>
+      <w:r>
+        <w:t>.</w:t>
+      </w:r>
+    </w:p>
+    <w:p>
+      <w:pPr>
+        <w:spacing w:after="240"/>
         <w:ind w:firstLine="567"/>
       </w:pPr>
       <w:r>
@@ -1989,7 +2046,6 @@
         <w:t xml:space="preserve"> командой:</w:t>
       </w:r>
     </w:p>
-    <w:p/>
     <w:tbl>
       <w:tblPr>
         <w:tblStyle w:val="ad"/>
@@ -2106,34 +2162,28 @@
     </w:tbl>
     <w:p>
       <w:pPr>
+        <w:spacing w:after="240"/>
+        <w:ind w:firstLine="567"/>
+      </w:pPr>
+      <w:r>
+        <w:t>Для навигации по существующей карте необходимо скопировать файлы с информацией о карте в директорию пакета навигаций</w:t>
+      </w:r>
+      <w:r>
+        <w:t xml:space="preserve"> </w:t>
+      </w:r>
+      <w:r>
         <w:rPr>
           <w:lang w:val="en-US"/>
         </w:rPr>
-      </w:pPr>
-    </w:p>
-    <w:p>
-      <w:pPr>
-        <w:ind w:firstLine="567"/>
-      </w:pPr>
-      <w:r>
-        <w:t>Для навигации по существующей карте необходимо скопировать файлы с информацией о карте в директорию пакета навигаций</w:t>
-      </w:r>
-      <w:r>
-        <w:t xml:space="preserve"> </w:t>
+        <w:t>turtlebro</w:t>
+      </w:r>
+      <w:r>
+        <w:t>_</w:t>
       </w:r>
       <w:r>
         <w:rPr>
           <w:lang w:val="en-US"/>
         </w:rPr>
-        <w:t>turtlebro</w:t>
-      </w:r>
-      <w:r>
-        <w:t>_</w:t>
-      </w:r>
-      <w:r>
-        <w:rPr>
-          <w:lang w:val="en-US"/>
-        </w:rPr>
         <w:t>navigation</w:t>
       </w:r>
       <w:r>
@@ -2142,11 +2192,6 @@
       <w:r>
         <w:t>после чего пересобрать пакет:</w:t>
       </w:r>
-    </w:p>
-    <w:p>
-      <w:pPr>
-        <w:ind w:firstLine="567"/>
-      </w:pPr>
     </w:p>
     <w:tbl>
       <w:tblPr>
@@ -2264,12 +2309,14 @@
               <w:ind w:firstLine="1024"/>
               <w:rPr>
                 <w:rFonts w:asciiTheme="minorHAnsi" w:hAnsiTheme="minorHAnsi" w:cstheme="minorHAnsi"/>
+                <w:lang w:val="en-US"/>
               </w:rPr>
             </w:pPr>
             <w:proofErr w:type="spellStart"/>
             <w:r>
               <w:rPr>
                 <w:rFonts w:asciiTheme="minorHAnsi" w:hAnsiTheme="minorHAnsi" w:cstheme="minorHAnsi"/>
+                <w:lang w:val="en-US"/>
               </w:rPr>
               <w:t>cp</w:t>
             </w:r>
@@ -2277,6 +2324,7 @@
             <w:r>
               <w:rPr>
                 <w:rFonts w:asciiTheme="minorHAnsi" w:hAnsiTheme="minorHAnsi" w:cstheme="minorHAnsi"/>
+                <w:lang w:val="en-US"/>
               </w:rPr>
               <w:t xml:space="preserve"> </w:t>
             </w:r>
@@ -2284,6 +2332,7 @@
             <w:r>
               <w:rPr>
                 <w:rFonts w:asciiTheme="minorHAnsi" w:hAnsiTheme="minorHAnsi" w:cstheme="minorHAnsi"/>
+                <w:lang w:val="en-US"/>
               </w:rPr>
               <w:t>map.yaml</w:t>
             </w:r>
@@ -2291,13 +2340,31 @@
             <w:r>
               <w:rPr>
                 <w:rFonts w:asciiTheme="minorHAnsi" w:hAnsiTheme="minorHAnsi" w:cstheme="minorHAnsi"/>
-              </w:rPr>
-              <w:t xml:space="preserve"> catkin_ws/</w:t>
+                <w:lang w:val="en-US"/>
+              </w:rPr>
+              <w:t xml:space="preserve"> </w:t>
             </w:r>
             <w:proofErr w:type="spellStart"/>
             <w:r>
               <w:rPr>
                 <w:rFonts w:asciiTheme="minorHAnsi" w:hAnsiTheme="minorHAnsi" w:cstheme="minorHAnsi"/>
+                <w:lang w:val="en-US"/>
+              </w:rPr>
+              <w:t>catkin_ws</w:t>
+            </w:r>
+            <w:proofErr w:type="spellEnd"/>
+            <w:r>
+              <w:rPr>
+                <w:rFonts w:asciiTheme="minorHAnsi" w:hAnsiTheme="minorHAnsi" w:cstheme="minorHAnsi"/>
+                <w:lang w:val="en-US"/>
+              </w:rPr>
+              <w:t>/</w:t>
+            </w:r>
+            <w:proofErr w:type="spellStart"/>
+            <w:r>
+              <w:rPr>
+                <w:rFonts w:asciiTheme="minorHAnsi" w:hAnsiTheme="minorHAnsi" w:cstheme="minorHAnsi"/>
+                <w:lang w:val="en-US"/>
               </w:rPr>
               <w:t>src</w:t>
             </w:r>
@@ -2305,17 +2372,26 @@
             <w:r>
               <w:rPr>
                 <w:rFonts w:asciiTheme="minorHAnsi" w:hAnsiTheme="minorHAnsi" w:cstheme="minorHAnsi"/>
-              </w:rPr>
-              <w:t>/turtlebro_navigation/</w:t>
+                <w:lang w:val="en-US"/>
+              </w:rPr>
+              <w:t>/</w:t>
             </w:r>
             <w:proofErr w:type="spellStart"/>
             <w:r>
               <w:rPr>
                 <w:rFonts w:asciiTheme="minorHAnsi" w:hAnsiTheme="minorHAnsi" w:cstheme="minorHAnsi"/>
-              </w:rPr>
-              <w:t>maps</w:t>
+                <w:lang w:val="en-US"/>
+              </w:rPr>
+              <w:t>turtlebro_navigation</w:t>
             </w:r>
             <w:proofErr w:type="spellEnd"/>
+            <w:r>
+              <w:rPr>
+                <w:rFonts w:asciiTheme="minorHAnsi" w:hAnsiTheme="minorHAnsi" w:cstheme="minorHAnsi"/>
+                <w:lang w:val="en-US"/>
+              </w:rPr>
+              <w:t>/maps</w:t>
+            </w:r>
           </w:p>
         </w:tc>
       </w:tr>
@@ -2335,22 +2411,25 @@
               <w:ind w:firstLine="2017"/>
               <w:rPr>
                 <w:rFonts w:asciiTheme="minorHAnsi" w:hAnsiTheme="minorHAnsi" w:cstheme="minorHAnsi"/>
+                <w:lang w:val="en-US"/>
               </w:rPr>
             </w:pPr>
+            <w:r>
+              <w:rPr>
+                <w:rFonts w:asciiTheme="minorHAnsi" w:hAnsiTheme="minorHAnsi" w:cstheme="minorHAnsi"/>
+                <w:lang w:val="en-US"/>
+              </w:rPr>
+              <w:t>cd ~/</w:t>
+            </w:r>
             <w:proofErr w:type="spellStart"/>
             <w:r>
               <w:rPr>
                 <w:rFonts w:asciiTheme="minorHAnsi" w:hAnsiTheme="minorHAnsi" w:cstheme="minorHAnsi"/>
-              </w:rPr>
-              <w:t>cd</w:t>
+                <w:lang w:val="en-US"/>
+              </w:rPr>
+              <w:t>catkin_ws</w:t>
             </w:r>
             <w:proofErr w:type="spellEnd"/>
-            <w:r>
-              <w:rPr>
-                <w:rFonts w:asciiTheme="minorHAnsi" w:hAnsiTheme="minorHAnsi" w:cstheme="minorHAnsi"/>
-              </w:rPr>
-              <w:t xml:space="preserve"> ~/catkin_ws</w:t>
-            </w:r>
           </w:p>
           <w:p>
             <w:pPr>
@@ -2358,12 +2437,14 @@
               <w:ind w:firstLine="2017"/>
               <w:rPr>
                 <w:rFonts w:asciiTheme="minorHAnsi" w:hAnsiTheme="minorHAnsi" w:cstheme="minorHAnsi"/>
+                <w:lang w:val="en-US"/>
               </w:rPr>
             </w:pPr>
             <w:proofErr w:type="spellStart"/>
             <w:r>
               <w:rPr>
                 <w:rFonts w:asciiTheme="minorHAnsi" w:hAnsiTheme="minorHAnsi" w:cstheme="minorHAnsi"/>
+                <w:lang w:val="en-US"/>
               </w:rPr>
               <w:t>catkin_make</w:t>
             </w:r>
@@ -2371,6 +2452,7 @@
             <w:r>
               <w:rPr>
                 <w:rFonts w:asciiTheme="minorHAnsi" w:hAnsiTheme="minorHAnsi" w:cstheme="minorHAnsi"/>
+                <w:lang w:val="en-US"/>
               </w:rPr>
               <w:t xml:space="preserve"> --</w:t>
             </w:r>
@@ -2378,6 +2460,7 @@
             <w:r>
               <w:rPr>
                 <w:rFonts w:asciiTheme="minorHAnsi" w:hAnsiTheme="minorHAnsi" w:cstheme="minorHAnsi"/>
+                <w:lang w:val="en-US"/>
               </w:rPr>
               <w:t>pkg</w:t>
             </w:r>
@@ -2385,20 +2468,23 @@
             <w:r>
               <w:rPr>
                 <w:rFonts w:asciiTheme="minorHAnsi" w:hAnsiTheme="minorHAnsi" w:cstheme="minorHAnsi"/>
-              </w:rPr>
-              <w:t xml:space="preserve"> turtlebro_navigation</w:t>
-            </w:r>
+                <w:lang w:val="en-US"/>
+              </w:rPr>
+              <w:t xml:space="preserve"> </w:t>
+            </w:r>
+            <w:proofErr w:type="spellStart"/>
+            <w:r>
+              <w:rPr>
+                <w:rFonts w:asciiTheme="minorHAnsi" w:hAnsiTheme="minorHAnsi" w:cstheme="minorHAnsi"/>
+                <w:lang w:val="en-US"/>
+              </w:rPr>
+              <w:t>turtlebro_navigation</w:t>
+            </w:r>
+            <w:proofErr w:type="spellEnd"/>
           </w:p>
         </w:tc>
       </w:tr>
     </w:tbl>
-    <w:p>
-      <w:pPr>
-        <w:rPr>
-          <w:lang w:val="en-US"/>
-        </w:rPr>
-      </w:pPr>
-    </w:p>
     <w:p>
       <w:pPr>
         <w:tabs>
@@ -2419,6 +2505,7 @@
     </w:p>
     <w:p>
       <w:pPr>
+        <w:spacing w:after="240"/>
         <w:ind w:firstLine="567"/>
       </w:pPr>
       <w:r>
@@ -2446,11 +2533,6 @@
       <w:r>
         <w:t>:</w:t>
       </w:r>
-    </w:p>
-    <w:p>
-      <w:pPr>
-        <w:ind w:firstLine="567"/>
-      </w:pPr>
     </w:p>
     <w:tbl>
       <w:tblPr>
@@ -2533,18 +2615,7 @@
           <w:tab w:val="clear" w:pos="9355"/>
           <w:tab w:val="left" w:pos="6254"/>
         </w:tabs>
-        <w:rPr>
-          <w:lang w:val="en-US"/>
-        </w:rPr>
-      </w:pPr>
-    </w:p>
-    <w:p>
-      <w:pPr>
-        <w:tabs>
-          <w:tab w:val="clear" w:pos="4677"/>
-          <w:tab w:val="clear" w:pos="9355"/>
-          <w:tab w:val="left" w:pos="6254"/>
-        </w:tabs>
+        <w:spacing w:after="240"/>
         <w:ind w:firstLine="567"/>
       </w:pPr>
       <w:r>
@@ -2852,12 +2923,18 @@
         <w:pStyle w:val="2"/>
         <w:ind w:firstLine="567"/>
       </w:pPr>
-      <w:bookmarkStart w:id="8" w:name="_Toc163046787"/>
+      <w:bookmarkStart w:id="29" w:name="_Toc163126611"/>
+      <w:bookmarkStart w:id="30" w:name="_Toc163126715"/>
+      <w:bookmarkStart w:id="31" w:name="_Toc163127168"/>
+      <w:bookmarkStart w:id="32" w:name="_Toc163127519"/>
       <w:r>
         <w:lastRenderedPageBreak/>
         <w:t>Задача 2</w:t>
       </w:r>
-      <w:bookmarkEnd w:id="8"/>
+      <w:bookmarkEnd w:id="29"/>
+      <w:bookmarkEnd w:id="30"/>
+      <w:bookmarkEnd w:id="31"/>
+      <w:bookmarkEnd w:id="32"/>
     </w:p>
     <w:p>
       <w:pPr>
@@ -2921,10 +2998,7 @@
         <w:t>base</w:t>
       </w:r>
       <w:r>
-        <w:t xml:space="preserve"> </w:t>
-      </w:r>
-      <w:r>
-        <w:t>(</w:t>
+        <w:t xml:space="preserve"> (</w:t>
       </w:r>
       <w:r>
         <w:rPr>
@@ -2960,10 +3034,7 @@
         <w:t>launch</w:t>
       </w:r>
       <w:r>
-        <w:t>)</w:t>
-      </w:r>
-      <w:r>
-        <w:t xml:space="preserve">, </w:t>
+        <w:t xml:space="preserve">), </w:t>
       </w:r>
       <w:r>
         <w:rPr>
@@ -2972,10 +3043,7 @@
         <w:t>amcl</w:t>
       </w:r>
       <w:r>
-        <w:t xml:space="preserve"> </w:t>
-      </w:r>
-      <w:r>
-        <w:t>(</w:t>
+        <w:t xml:space="preserve"> (</w:t>
       </w:r>
       <w:r>
         <w:rPr>
@@ -3073,6 +3141,45 @@
           <w:lang w:val="en-US"/>
         </w:rPr>
       </w:pPr>
+    </w:p>
+    <w:p>
+      <w:pPr>
+        <w:tabs>
+          <w:tab w:val="clear" w:pos="4677"/>
+          <w:tab w:val="clear" w:pos="9355"/>
+        </w:tabs>
+        <w:spacing w:before="0" w:after="160" w:line="259" w:lineRule="auto"/>
+        <w:rPr>
+          <w:lang w:val="en-US"/>
+        </w:rPr>
+      </w:pPr>
+      <w:r>
+        <w:rPr>
+          <w:lang w:val="en-US"/>
+        </w:rPr>
+        <w:br w:type="page"/>
+      </w:r>
+    </w:p>
+    <w:p>
+      <w:pPr>
+        <w:pStyle w:val="1"/>
+      </w:pPr>
+      <w:bookmarkStart w:id="33" w:name="_Toc163127520"/>
+      <w:r>
+        <w:lastRenderedPageBreak/>
+        <w:t>Вывод</w:t>
+      </w:r>
+      <w:bookmarkEnd w:id="33"/>
+    </w:p>
+    <w:p>
+      <w:pPr>
+        <w:ind w:firstLine="567"/>
+      </w:pPr>
+      <w:proofErr w:type="spellStart"/>
+      <w:r>
+        <w:t>йцукен</w:t>
+      </w:r>
+      <w:proofErr w:type="spellEnd"/>
     </w:p>
     <w:sectPr>
       <w:footerReference w:type="default" r:id="rId13"/>
@@ -3136,7 +3243,7 @@
           <w:rPr>
             <w:noProof/>
           </w:rPr>
-          <w:t>8</w:t>
+          <w:t>4</w:t>
         </w:r>
         <w:r>
           <w:fldChar w:fldCharType="end"/>
@@ -4830,6 +4937,7 @@
   <w:style w:type="character" w:default="1" w:styleId="a0">
     <w:name w:val="Default Paragraph Font"/>
     <w:uiPriority w:val="1"/>
+    <w:semiHidden/>
     <w:unhideWhenUsed/>
   </w:style>
   <w:style w:type="table" w:default="1" w:styleId="a1">
@@ -4869,7 +4977,7 @@
     <w:name w:val="Book Title"/>
     <w:uiPriority w:val="33"/>
     <w:qFormat/>
-    <w:rsid w:val="005F73CF"/>
+    <w:rsid w:val="0090188E"/>
     <w:rPr>
       <w:sz w:val="36"/>
     </w:rPr>
@@ -4981,14 +5089,17 @@
     <w:autoRedefine/>
     <w:uiPriority w:val="39"/>
     <w:unhideWhenUsed/>
-    <w:rsid w:val="00EF3942"/>
+    <w:rsid w:val="00BA61AB"/>
     <w:pPr>
       <w:tabs>
         <w:tab w:val="clear" w:pos="4677"/>
         <w:tab w:val="clear" w:pos="9355"/>
+        <w:tab w:val="right" w:leader="dot" w:pos="9345"/>
       </w:tabs>
-      <w:spacing w:after="100"/>
     </w:pPr>
+    <w:rPr>
+      <w:sz w:val="36"/>
+    </w:rPr>
   </w:style>
   <w:style w:type="character" w:styleId="ab">
     <w:name w:val="Hyperlink"/>
@@ -5171,6 +5282,20 @@
       <w:rFonts w:ascii="Courier New" w:eastAsia="Times New Roman" w:hAnsi="Courier New" w:cs="Courier New"/>
       <w:sz w:val="20"/>
       <w:szCs w:val="20"/>
+    </w:rPr>
+  </w:style>
+  <w:style w:type="character" w:styleId="af0">
+    <w:name w:val="Intense Reference"/>
+    <w:basedOn w:val="a0"/>
+    <w:uiPriority w:val="32"/>
+    <w:qFormat/>
+    <w:rsid w:val="00BA61AB"/>
+    <w:rPr>
+      <w:b/>
+      <w:bCs/>
+      <w:smallCaps/>
+      <w:color w:val="4472C4" w:themeColor="accent1"/>
+      <w:spacing w:val="5"/>
     </w:rPr>
   </w:style>
 </w:styles>
@@ -5476,7 +5601,7 @@
 </file>
 
 <file path=customXml/itemProps1.xml><?xml version="1.0" encoding="utf-8"?>
-<ds:datastoreItem xmlns:ds="http://schemas.openxmlformats.org/officeDocument/2006/customXml" ds:itemID="{B966D78E-31C8-47F4-9F0B-DD281F968380}">
+<ds:datastoreItem xmlns:ds="http://schemas.openxmlformats.org/officeDocument/2006/customXml" ds:itemID="{DB831CAB-CD73-4AAB-B1A0-180A606CBB87}">
   <ds:schemaRefs>
     <ds:schemaRef ds:uri="http://schemas.openxmlformats.org/officeDocument/2006/bibliography"/>
   </ds:schemaRefs>

</xml_diff>